<commit_message>
Fix time bug where time does not change its interval. Now resumes automatically after closing file without ending timelapse
</commit_message>
<xml_diff>
--- a/Design Doc.docx
+++ b/Design Doc.docx
@@ -94,12 +94,7 @@
       </w:r>
       <w:proofErr w:type="spellEnd"/>
       <w:r>
-        <w:t xml:space="preserve"> is on. There </w:t>
-      </w:r>
-      <w:bookmarkStart w:id="0" w:name="_GoBack"/>
-      <w:bookmarkEnd w:id="0"/>
-      <w:r>
-        <w:t xml:space="preserve">will also be a small indicator to show that the </w:t>
+        <w:t xml:space="preserve"> is on. There will also be a small indicator to show that the </w:t>
       </w:r>
       <w:proofErr w:type="spellStart"/>
       <w:r>
@@ -132,29 +127,13 @@
         <w:pStyle w:val="ListParagraph"/>
       </w:pPr>
       <w:r>
-        <w:t>Use Modals because blender’s python code runs between draw calls</w:t>
-      </w:r>
-      <w:r>
-        <w:t xml:space="preserve"> </w:t>
-      </w:r>
-      <w:r>
-        <w:rPr>
-          <w:b/>
-        </w:rPr>
-        <w:t>OR</w:t>
-      </w:r>
-      <w:r>
-        <w:t xml:space="preserve"> use </w:t>
-      </w:r>
-      <w:proofErr w:type="spellStart"/>
-      <w:proofErr w:type="gramStart"/>
-      <w:r>
-        <w:t>bpy.app.timers</w:t>
-      </w:r>
-      <w:proofErr w:type="spellEnd"/>
-      <w:proofErr w:type="gramEnd"/>
-      <w:r>
-        <w:t xml:space="preserve"> to run a function every x seconds</w:t>
+        <w:t>Use Modals</w:t>
+      </w:r>
+      <w:r>
+        <w:t xml:space="preserve"> to take screenshots, and a timer to set a property to indicate when a screenshot should be taken. Trying to avoid using tim</w:t>
+      </w:r>
+      <w:r>
+        <w:t xml:space="preserve">er variables since counting time ourselves is wasteful, trying to use as much of blender’s built in functionalities as possible. </w:t>
       </w:r>
     </w:p>
     <w:p>
@@ -277,6 +256,11 @@
       <w:pPr>
         <w:ind w:left="1440"/>
       </w:pPr>
+      <w:r>
+        <w:t xml:space="preserve">X - </w:t>
+      </w:r>
+      <w:bookmarkStart w:id="0" w:name="_GoBack"/>
+      <w:bookmarkEnd w:id="0"/>
       <w:r>
         <w:t xml:space="preserve">Basic </w:t>
       </w:r>

</xml_diff>

<commit_message>
Bug fix, indicator icon, continue timelapse prompt
</commit_message>
<xml_diff>
--- a/Design Doc.docx
+++ b/Design Doc.docx
@@ -259,75 +259,115 @@
       <w:r>
         <w:t xml:space="preserve">X - </w:t>
       </w:r>
+      <w:r>
+        <w:t xml:space="preserve">Basic </w:t>
+      </w:r>
+      <w:proofErr w:type="spellStart"/>
+      <w:r>
+        <w:t>timelapse</w:t>
+      </w:r>
+      <w:proofErr w:type="spellEnd"/>
+      <w:r>
+        <w:t xml:space="preserve"> – specify time between screenshots, take screenshots according to the time, and store them in the specified folder</w:t>
+      </w:r>
+    </w:p>
+    <w:p>
+      <w:r>
+        <w:tab/>
+        <w:t>Milestone 2:</w:t>
+      </w:r>
+    </w:p>
+    <w:p>
+      <w:pPr>
+        <w:ind w:left="1440"/>
+      </w:pPr>
+      <w:r>
+        <w:t xml:space="preserve">X - </w:t>
+      </w:r>
+      <w:r>
+        <w:t xml:space="preserve">Cross session – automatically resume </w:t>
+      </w:r>
+      <w:proofErr w:type="spellStart"/>
+      <w:r>
+        <w:t>timelapse</w:t>
+      </w:r>
+      <w:proofErr w:type="spellEnd"/>
+      <w:r>
+        <w:t xml:space="preserve"> taking even after closing the program. Persistent settings.</w:t>
+      </w:r>
+    </w:p>
+    <w:p>
+      <w:r>
+        <w:tab/>
+        <w:t>Milestone 3:</w:t>
+      </w:r>
+    </w:p>
+    <w:p>
+      <w:r>
+        <w:tab/>
+      </w:r>
+      <w:r>
+        <w:tab/>
+      </w:r>
+      <w:r>
+        <w:t xml:space="preserve">X - </w:t>
+      </w:r>
+      <w:r>
+        <w:t>Warning for automatically resuming with don’t remind me again option</w:t>
+      </w:r>
+    </w:p>
+    <w:p>
+      <w:r>
+        <w:tab/>
+      </w:r>
+      <w:r>
+        <w:tab/>
+        <w:t>Finalize UI panel in Properties -&gt; Output</w:t>
+      </w:r>
+    </w:p>
+    <w:p>
+      <w:r>
+        <w:lastRenderedPageBreak/>
+        <w:tab/>
+      </w:r>
+      <w:r>
+        <w:tab/>
+      </w:r>
+      <w:r>
+        <w:t xml:space="preserve">X - </w:t>
+      </w:r>
+      <w:r>
+        <w:t>Indicator icon in status bar</w:t>
+      </w:r>
+    </w:p>
+    <w:p>
+      <w:r>
+        <w:tab/>
+      </w:r>
+      <w:r>
+        <w:tab/>
+        <w:t>Allow name format specification</w:t>
+      </w:r>
+    </w:p>
+    <w:p>
+      <w:r>
+        <w:tab/>
+      </w:r>
+      <w:r>
+        <w:tab/>
+        <w:t>Allow file format specification and compression</w:t>
+      </w:r>
+    </w:p>
+    <w:p>
+      <w:r>
+        <w:tab/>
+      </w:r>
+      <w:r>
+        <w:tab/>
+        <w:t>Preferences in addon settings</w:t>
+      </w:r>
       <w:bookmarkStart w:id="0" w:name="_GoBack"/>
       <w:bookmarkEnd w:id="0"/>
-      <w:r>
-        <w:t xml:space="preserve">Basic </w:t>
-      </w:r>
-      <w:proofErr w:type="spellStart"/>
-      <w:r>
-        <w:t>timelapse</w:t>
-      </w:r>
-      <w:proofErr w:type="spellEnd"/>
-      <w:r>
-        <w:t xml:space="preserve"> – specify time between screenshots, take screenshots according to the time, and store them in the specified folder</w:t>
-      </w:r>
-    </w:p>
-    <w:p>
-      <w:r>
-        <w:tab/>
-        <w:t>Milestone 2:</w:t>
-      </w:r>
-    </w:p>
-    <w:p>
-      <w:pPr>
-        <w:ind w:left="1440"/>
-      </w:pPr>
-      <w:r>
-        <w:t xml:space="preserve">Cross session – automatically resume </w:t>
-      </w:r>
-      <w:proofErr w:type="spellStart"/>
-      <w:r>
-        <w:t>timelapse</w:t>
-      </w:r>
-      <w:proofErr w:type="spellEnd"/>
-      <w:r>
-        <w:t xml:space="preserve"> taking even after closing the program. Persistent settings.</w:t>
-      </w:r>
-    </w:p>
-    <w:p>
-      <w:r>
-        <w:tab/>
-        <w:t>Milestone 3:</w:t>
-      </w:r>
-    </w:p>
-    <w:p>
-      <w:r>
-        <w:tab/>
-      </w:r>
-      <w:r>
-        <w:tab/>
-        <w:t>Finalize UI panel in Properties -&gt; Output</w:t>
-      </w:r>
-    </w:p>
-    <w:p>
-      <w:r>
-        <w:tab/>
-      </w:r>
-      <w:r>
-        <w:tab/>
-        <w:t>Indicator icon in status bar</w:t>
-      </w:r>
-    </w:p>
-    <w:p>
-      <w:r>
-        <w:lastRenderedPageBreak/>
-        <w:tab/>
-      </w:r>
-      <w:r>
-        <w:tab/>
-        <w:t>Allow name format specification</w:t>
-      </w:r>
     </w:p>
     <w:p>
       <w:r>

</xml_diff>